<commit_message>
Moved all the files into a Fall_2021 folder to make new files easier to find
</commit_message>
<xml_diff>
--- a/EngineeringNotebooks/EngineeringNotebook_Luke.docx
+++ b/EngineeringNotebooks/EngineeringNotebook_Luke.docx
@@ -4,55 +4,85 @@
   <w:body>
     <w:p>
       <w:r>
-        <w:t>9/9/2021: Created the Github for the project</w:t>
-      </w:r>
-    </w:p>
-    <w:p>
-      <w:r>
-        <w:t>9/</w:t>
-      </w:r>
-      <w:r>
-        <w:t>12</w:t>
-      </w:r>
-      <w:r>
-        <w:t>/2021:</w:t>
-      </w:r>
-      <w:r>
-        <w:t xml:space="preserve"> Created the documentation folder and uploaded the software feature list and project design document. Also uploaded the product backlog and updated the readme.md</w:t>
-      </w:r>
-    </w:p>
-    <w:p>
-      <w:r>
-        <w:t>9/</w:t>
-      </w:r>
-      <w:r>
-        <w:t>16</w:t>
-      </w:r>
-      <w:r>
-        <w:t>/2021:</w:t>
-      </w:r>
-      <w:r>
-        <w:t xml:space="preserve"> Started creating the main gui for the java application</w:t>
-      </w:r>
-    </w:p>
-    <w:p>
-      <w:r>
-        <w:t>9/17/2021: Continued working on the main gui for the java application</w:t>
-      </w:r>
-    </w:p>
-    <w:p>
-      <w:r>
-        <w:t>9/18/2021: Still working on the main gui for the java application</w:t>
-      </w:r>
-    </w:p>
-    <w:p>
-      <w:r>
-        <w:t>9/22/2021: Added save button, open button, and created a tool bar in the main gui for the java application</w:t>
-      </w:r>
-    </w:p>
-    <w:p>
-      <w:r>
-        <w:t>9/23/2021: Added an open button to the tool bar and deleted the one on the screen for the main gui in java</w:t>
+        <w:t xml:space="preserve">9/9/2021: Created the </w:t>
+      </w:r>
+      <w:proofErr w:type="spellStart"/>
+      <w:r>
+        <w:t>Github</w:t>
+      </w:r>
+      <w:proofErr w:type="spellEnd"/>
+      <w:r>
+        <w:t xml:space="preserve"> for the project</w:t>
+      </w:r>
+    </w:p>
+    <w:p>
+      <w:r>
+        <w:t>9/12/2021: Created the documentation folder and uploaded the software feature list and project design document. Also uploaded the product backlog and updated the readme.md</w:t>
+      </w:r>
+    </w:p>
+    <w:p>
+      <w:r>
+        <w:t xml:space="preserve">9/16/2021: Started creating the main </w:t>
+      </w:r>
+      <w:proofErr w:type="spellStart"/>
+      <w:r>
+        <w:t>gui</w:t>
+      </w:r>
+      <w:proofErr w:type="spellEnd"/>
+      <w:r>
+        <w:t xml:space="preserve"> for the java application</w:t>
+      </w:r>
+    </w:p>
+    <w:p>
+      <w:r>
+        <w:t xml:space="preserve">9/17/2021: Continued working on the main </w:t>
+      </w:r>
+      <w:proofErr w:type="spellStart"/>
+      <w:r>
+        <w:t>gui</w:t>
+      </w:r>
+      <w:proofErr w:type="spellEnd"/>
+      <w:r>
+        <w:t xml:space="preserve"> for the java application</w:t>
+      </w:r>
+    </w:p>
+    <w:p>
+      <w:r>
+        <w:t xml:space="preserve">9/18/2021: Still working on the main </w:t>
+      </w:r>
+      <w:proofErr w:type="spellStart"/>
+      <w:r>
+        <w:t>gui</w:t>
+      </w:r>
+      <w:proofErr w:type="spellEnd"/>
+      <w:r>
+        <w:t xml:space="preserve"> for the java application</w:t>
+      </w:r>
+    </w:p>
+    <w:p>
+      <w:r>
+        <w:t xml:space="preserve">9/22/2021: Added save button, open button, and created a tool bar in the main </w:t>
+      </w:r>
+      <w:proofErr w:type="spellStart"/>
+      <w:r>
+        <w:t>gui</w:t>
+      </w:r>
+      <w:proofErr w:type="spellEnd"/>
+      <w:r>
+        <w:t xml:space="preserve"> for the java application</w:t>
+      </w:r>
+    </w:p>
+    <w:p>
+      <w:r>
+        <w:t xml:space="preserve">9/23/2021: Added an open button to the tool bar and deleted the one on the screen for the main </w:t>
+      </w:r>
+      <w:proofErr w:type="spellStart"/>
+      <w:r>
+        <w:t>gui</w:t>
+      </w:r>
+      <w:proofErr w:type="spellEnd"/>
+      <w:r>
+        <w:t xml:space="preserve"> in java</w:t>
       </w:r>
     </w:p>
     <w:p>
@@ -65,7 +95,15 @@
         <w:t xml:space="preserve"> </w:t>
       </w:r>
       <w:r>
-        <w:t>9/29/2021: Updated gitignore to remove .meta files from unity files</w:t>
+        <w:t xml:space="preserve">9/29/2021: Updated </w:t>
+      </w:r>
+      <w:proofErr w:type="spellStart"/>
+      <w:r>
+        <w:t>gitignore</w:t>
+      </w:r>
+      <w:proofErr w:type="spellEnd"/>
+      <w:r>
+        <w:t xml:space="preserve"> to remove .meta files from unity files</w:t>
       </w:r>
     </w:p>
     <w:p>
@@ -78,13 +116,7 @@
         <w:t>10/4/2021: Added some functionality to buttons in Unity</w:t>
       </w:r>
       <w:r>
-        <w:t xml:space="preserve"> in the customization scene. </w:t>
-      </w:r>
-      <w:r>
-        <w:t>Added a new wiring scene to Unity and added buttons to them</w:t>
-      </w:r>
-      <w:r>
-        <w:t xml:space="preserve">. </w:t>
+        <w:t xml:space="preserve"> in the customization scene. Added a new wiring scene to Unity and added buttons to them. </w:t>
       </w:r>
     </w:p>
     <w:p>
@@ -130,7 +162,13 @@
     </w:p>
     <w:p>
       <w:r>
-        <w:t>11/29/2021: Renamed all the pins to the correct name, Added the name that shows up when hovering over a pin, Can now click two pins and a wire connects them</w:t>
+        <w:t xml:space="preserve">11/29/2021: Renamed all the pins to the correct name, Added the name that shows up when hovering over a pin, </w:t>
+      </w:r>
+      <w:r>
+        <w:t>can</w:t>
+      </w:r>
+      <w:r>
+        <w:t xml:space="preserve"> now click two pins and a wire connects them</w:t>
       </w:r>
     </w:p>
     <w:p>
@@ -140,7 +178,53 @@
     </w:p>
     <w:p>
       <w:r>
-        <w:t>12/1/2021: Filled in my part of the powerpoint</w:t>
+        <w:t xml:space="preserve">12/1/2021: Filled in my part of the </w:t>
+      </w:r>
+      <w:r>
+        <w:t>PowerPoint</w:t>
+      </w:r>
+    </w:p>
+    <w:p>
+      <w:r>
+        <w:t>NEW YEAR</w:t>
+      </w:r>
+    </w:p>
+    <w:p>
+      <w:r>
+        <w:t>2/1/2022: Edited User Interface section in the SRS to meet standards set by the example SRS.</w:t>
+      </w:r>
+    </w:p>
+    <w:p>
+      <w:r>
+        <w:t>2/2/2022: Fixed my Java to run the program and took pictures of the interfaces to fill in User Interface section in the SRS.</w:t>
+      </w:r>
+    </w:p>
+    <w:p>
+      <w:r>
+        <w:lastRenderedPageBreak/>
+        <w:t xml:space="preserve">2/3/2022: Fixed section 1 in the SDS to meet standards set by the example SDS. </w:t>
+      </w:r>
+      <w:r>
+        <w:t>Started working on TCP/UDP bug fix.</w:t>
+      </w:r>
+    </w:p>
+    <w:p>
+      <w:r>
+        <w:t>2/5/2022: Finished working on the SDS and SRS.</w:t>
+      </w:r>
+      <w:r>
+        <w:t xml:space="preserve"> Submitted them for review.</w:t>
+      </w:r>
+    </w:p>
+    <w:p>
+      <w:r>
+        <w:t xml:space="preserve">2/7/2022: Started filling out my section of the </w:t>
+      </w:r>
+      <w:r>
+        <w:t>PowerPoint</w:t>
+      </w:r>
+      <w:r>
+        <w:t>.</w:t>
       </w:r>
     </w:p>
     <w:sectPr>

</xml_diff>

<commit_message>
Updated the engineering notebook
</commit_message>
<xml_diff>
--- a/EngineeringNotebooks/EngineeringNotebook_Luke.docx
+++ b/EngineeringNotebooks/EngineeringNotebook_Luke.docx
@@ -4,15 +4,7 @@
   <w:body>
     <w:p>
       <w:r>
-        <w:t xml:space="preserve">9/9/2021: Created the </w:t>
-      </w:r>
-      <w:proofErr w:type="spellStart"/>
-      <w:r>
-        <w:t>Github</w:t>
-      </w:r>
-      <w:proofErr w:type="spellEnd"/>
-      <w:r>
-        <w:t xml:space="preserve"> for the project</w:t>
+        <w:t>9/9/2021: Created the Github for the project</w:t>
       </w:r>
     </w:p>
     <w:p>
@@ -22,67 +14,27 @@
     </w:p>
     <w:p>
       <w:r>
-        <w:t xml:space="preserve">9/16/2021: Started creating the main </w:t>
-      </w:r>
-      <w:proofErr w:type="spellStart"/>
-      <w:r>
-        <w:t>gui</w:t>
-      </w:r>
-      <w:proofErr w:type="spellEnd"/>
-      <w:r>
-        <w:t xml:space="preserve"> for the java application</w:t>
-      </w:r>
-    </w:p>
-    <w:p>
-      <w:r>
-        <w:t xml:space="preserve">9/17/2021: Continued working on the main </w:t>
-      </w:r>
-      <w:proofErr w:type="spellStart"/>
-      <w:r>
-        <w:t>gui</w:t>
-      </w:r>
-      <w:proofErr w:type="spellEnd"/>
-      <w:r>
-        <w:t xml:space="preserve"> for the java application</w:t>
-      </w:r>
-    </w:p>
-    <w:p>
-      <w:r>
-        <w:t xml:space="preserve">9/18/2021: Still working on the main </w:t>
-      </w:r>
-      <w:proofErr w:type="spellStart"/>
-      <w:r>
-        <w:t>gui</w:t>
-      </w:r>
-      <w:proofErr w:type="spellEnd"/>
-      <w:r>
-        <w:t xml:space="preserve"> for the java application</w:t>
-      </w:r>
-    </w:p>
-    <w:p>
-      <w:r>
-        <w:t xml:space="preserve">9/22/2021: Added save button, open button, and created a tool bar in the main </w:t>
-      </w:r>
-      <w:proofErr w:type="spellStart"/>
-      <w:r>
-        <w:t>gui</w:t>
-      </w:r>
-      <w:proofErr w:type="spellEnd"/>
-      <w:r>
-        <w:t xml:space="preserve"> for the java application</w:t>
-      </w:r>
-    </w:p>
-    <w:p>
-      <w:r>
-        <w:t xml:space="preserve">9/23/2021: Added an open button to the tool bar and deleted the one on the screen for the main </w:t>
-      </w:r>
-      <w:proofErr w:type="spellStart"/>
-      <w:r>
-        <w:t>gui</w:t>
-      </w:r>
-      <w:proofErr w:type="spellEnd"/>
-      <w:r>
-        <w:t xml:space="preserve"> in java</w:t>
+        <w:t>9/16/2021: Started creating the main gui for the java application</w:t>
+      </w:r>
+    </w:p>
+    <w:p>
+      <w:r>
+        <w:t>9/17/2021: Continued working on the main gui for the java application</w:t>
+      </w:r>
+    </w:p>
+    <w:p>
+      <w:r>
+        <w:t>9/18/2021: Still working on the main gui for the java application</w:t>
+      </w:r>
+    </w:p>
+    <w:p>
+      <w:r>
+        <w:t>9/22/2021: Added save button, open button, and created a tool bar in the main gui for the java application</w:t>
+      </w:r>
+    </w:p>
+    <w:p>
+      <w:r>
+        <w:t>9/23/2021: Added an open button to the tool bar and deleted the one on the screen for the main gui in java</w:t>
       </w:r>
     </w:p>
     <w:p>
@@ -95,15 +47,7 @@
         <w:t xml:space="preserve"> </w:t>
       </w:r>
       <w:r>
-        <w:t xml:space="preserve">9/29/2021: Updated </w:t>
-      </w:r>
-      <w:proofErr w:type="spellStart"/>
-      <w:r>
-        <w:t>gitignore</w:t>
-      </w:r>
-      <w:proofErr w:type="spellEnd"/>
-      <w:r>
-        <w:t xml:space="preserve"> to remove .meta files from unity files</w:t>
+        <w:t>9/29/2021: Updated gitignore to remove .meta files from unity files</w:t>
       </w:r>
     </w:p>
     <w:p>
@@ -249,33 +193,7 @@
     </w:p>
     <w:p>
       <w:r>
-        <w:t xml:space="preserve">3/2/2022: Added keys to the mesh around the </w:t>
-      </w:r>
-      <w:proofErr w:type="spellStart"/>
-      <w:r>
-        <w:t>boe</w:t>
-      </w:r>
-      <w:proofErr w:type="spellEnd"/>
-      <w:r>
-        <w:t xml:space="preserve">-bot so they can be referenced. Worked on the SRS and adding </w:t>
-      </w:r>
-      <w:proofErr w:type="spellStart"/>
-      <w:r>
-        <w:t>adits</w:t>
-      </w:r>
-      <w:proofErr w:type="spellEnd"/>
-      <w:r>
-        <w:t xml:space="preserve"> from </w:t>
-      </w:r>
-      <w:proofErr w:type="spellStart"/>
-      <w:proofErr w:type="gramStart"/>
-      <w:r>
-        <w:t>Dr.Akbas</w:t>
-      </w:r>
-      <w:proofErr w:type="spellEnd"/>
-      <w:proofErr w:type="gramEnd"/>
-      <w:r>
-        <w:t>.</w:t>
+        <w:t>3/2/2022: Added keys to the mesh around the boe-bot so they can be referenced. Worked on the SRS and adding adits from Dr.Akbas.</w:t>
       </w:r>
     </w:p>
     <w:p>
@@ -288,15 +206,7 @@
         <w:t xml:space="preserve">3/5/2022: </w:t>
       </w:r>
       <w:r>
-        <w:t xml:space="preserve">Added wiring change to all faces of the </w:t>
-      </w:r>
-      <w:proofErr w:type="spellStart"/>
-      <w:r>
-        <w:t>boe</w:t>
-      </w:r>
-      <w:proofErr w:type="spellEnd"/>
-      <w:r>
-        <w:t>-bot. Merged Daniel’s branch into my branch and fixed problems caused by merge. Added wiring change to the IR sensors. Added pins to all sensors used in the simulation.</w:t>
+        <w:t>Added wiring change to all faces of the boe-bot. Merged Daniel’s branch into my branch and fixed problems caused by merge. Added wiring change to the IR sensors. Added pins to all sensors used in the simulation.</w:t>
       </w:r>
     </w:p>
     <w:p>
@@ -325,7 +235,117 @@
         <w:t xml:space="preserve"> </w:t>
       </w:r>
     </w:p>
+    <w:p>
+      <w:r>
+        <w:t>3/28/2022: Edited the product backlog and merged main into my branch to update everything.</w:t>
+      </w:r>
+    </w:p>
+    <w:p>
+      <w:r>
+        <w:t xml:space="preserve">3/31/2022: Started working on the final draft of the SRS. Editing the comments provided by Dr. Akbas and the TA. </w:t>
+      </w:r>
+    </w:p>
+    <w:p>
+      <w:r>
+        <w:t xml:space="preserve">4/3/2022: Continued updating the SRS and </w:t>
+      </w:r>
+      <w:r>
+        <w:t>editing the images to be up to date. The requirements were also looked over to ensure they covered the entire project.</w:t>
+      </w:r>
+    </w:p>
+    <w:p>
+      <w:r>
+        <w:t>4/4/2022: Finished the editing of the SRS and started work on the SDS.</w:t>
+      </w:r>
+    </w:p>
+    <w:p>
+      <w:r>
+        <w:t xml:space="preserve">4/5/2022: Added new pictures to the SDS and edited all sections. </w:t>
+      </w:r>
+    </w:p>
+    <w:p>
+      <w:r>
+        <w:t xml:space="preserve">4/13/2022: Added the wiring camera to the pins so they will highlight when the user hovers over them.  Added them again because they were deleted during a merge conflict. </w:t>
+      </w:r>
+    </w:p>
+    <w:p>
+      <w:r>
+        <w:t xml:space="preserve">4/14/2022: Started working on the wiring interface. Adding extra clicks so the user can create a wire with multiple vertices. </w:t>
+      </w:r>
+    </w:p>
+    <w:p>
+      <w:r>
+        <w:lastRenderedPageBreak/>
+        <w:t xml:space="preserve">4/15/2022: Almost finished with the wiring interface. The wires can now create a line with multiple vertices and are saved when the user exits the scene.  </w:t>
+      </w:r>
+    </w:p>
+    <w:p>
+      <w:r>
+        <w:t xml:space="preserve">4/16/2022: Wires are now deleting themselves after they are placed for some reason. Working on a fix for that and making the overall interface more attractive. Merge commits from this day are “I hate c#” and “crying”. </w:t>
+      </w:r>
+    </w:p>
+    <w:p>
+      <w:r>
+        <w:t xml:space="preserve">4/17/2022: </w:t>
+      </w:r>
+      <w:r>
+        <w:t>Wiring is finished and working on making the interface more user friendly. Adding a color change to the wire when it is placed so the user understands that the wire is placed.</w:t>
+      </w:r>
+    </w:p>
+    <w:p>
+      <w:r>
+        <w:t xml:space="preserve">4/18/2022: Wires no longer show up when the wiring camera is not active. Merged Daniel’s branch to be up to date with the simulation changes. </w:t>
+      </w:r>
+    </w:p>
+    <w:p>
+      <w:r>
+        <w:t xml:space="preserve">4/19/2022: Changed the entire interface for all three scenes. The component menu is now in the middle and has new buttons to switch through each option. The scenes also have new buttons for switching to them. When in the wiring scene or the bottom view scene a back </w:t>
+      </w:r>
+      <w:r>
+        <w:t xml:space="preserve">button appears to take you back to the main camera view. </w:t>
+      </w:r>
+    </w:p>
+    <w:p>
+      <w:r>
+        <w:t>4/20/2022: Created a new wire color changer because the old one is broken.</w:t>
+      </w:r>
+      <w:r>
+        <w:t xml:space="preserve"> Also fixed the components not moving back the correct position when not in the wiring interface. </w:t>
+      </w:r>
+      <w:r>
+        <w:t>Edited my part of the presentation.</w:t>
+      </w:r>
+    </w:p>
+    <w:p>
+      <w:r>
+        <w:t xml:space="preserve">4/21/2022: Gave a presentation </w:t>
+      </w:r>
+      <w:r>
+        <w:rPr>
+          <mc:AlternateContent>
+            <mc:Choice Requires="w16se"/>
+            <mc:Fallback>
+              <w:rFonts w:ascii="Segoe UI Emoji" w:eastAsia="Segoe UI Emoji" w:hAnsi="Segoe UI Emoji" w:cs="Segoe UI Emoji"/>
+            </mc:Fallback>
+          </mc:AlternateContent>
+        </w:rPr>
+        <mc:AlternateContent>
+          <mc:Choice Requires="w16se">
+            <w16se:symEx w16se:font="Segoe UI Emoji" w16se:char="1F60A"/>
+          </mc:Choice>
+          <mc:Fallback>
+            <w:t>😊</w:t>
+          </mc:Fallback>
+        </mc:AlternateContent>
+      </w:r>
+    </w:p>
     <w:sectPr>
+      <w:headerReference w:type="even" r:id="rId6"/>
+      <w:headerReference w:type="default" r:id="rId7"/>
+      <w:footerReference w:type="even" r:id="rId8"/>
+      <w:footerReference w:type="default" r:id="rId9"/>
+      <w:headerReference w:type="first" r:id="rId10"/>
+      <w:footerReference w:type="first" r:id="rId11"/>
       <w:pgSz w:w="12240" w:h="15840"/>
       <w:pgMar w:top="1440" w:right="1440" w:bottom="1440" w:left="1440" w:header="720" w:footer="720" w:gutter="0"/>
       <w:cols w:space="720"/>
@@ -333,6 +353,116 @@
     </w:sectPr>
   </w:body>
 </w:document>
+</file>
+
+<file path=word/endnotes.xml><?xml version="1.0" encoding="utf-8"?>
+<w:endnotes xmlns:wpc="http://schemas.microsoft.com/office/word/2010/wordprocessingCanvas" xmlns:cx="http://schemas.microsoft.com/office/drawing/2014/chartex" xmlns:cx1="http://schemas.microsoft.com/office/drawing/2015/9/8/chartex" xmlns:cx2="http://schemas.microsoft.com/office/drawing/2015/10/21/chartex" xmlns:cx3="http://schemas.microsoft.com/office/drawing/2016/5/9/chartex" xmlns:cx4="http://schemas.microsoft.com/office/drawing/2016/5/10/chartex" xmlns:cx5="http://schemas.microsoft.com/office/drawing/2016/5/11/chartex" xmlns:cx6="http://schemas.microsoft.com/office/drawing/2016/5/12/chartex" xmlns:cx7="http://schemas.microsoft.com/office/drawing/2016/5/13/chartex" xmlns:cx8="http://schemas.microsoft.com/office/drawing/2016/5/14/chartex" xmlns:mc="http://schemas.openxmlformats.org/markup-compatibility/2006" xmlns:aink="http://schemas.microsoft.com/office/drawing/2016/ink" xmlns:am3d="http://schemas.microsoft.com/office/drawing/2017/model3d" xmlns:o="urn:schemas-microsoft-com:office:office" xmlns:r="http://schemas.openxmlformats.org/officeDocument/2006/relationships" xmlns:m="http://schemas.openxmlformats.org/officeDocument/2006/math" xmlns:v="urn:schemas-microsoft-com:vml" xmlns:wp14="http://schemas.microsoft.com/office/word/2010/wordprocessingDrawing" xmlns:wp="http://schemas.openxmlformats.org/drawingml/2006/wordprocessingDrawing" xmlns:w10="urn:schemas-microsoft-com:office:word" xmlns:w="http://schemas.openxmlformats.org/wordprocessingml/2006/main" xmlns:w14="http://schemas.microsoft.com/office/word/2010/wordml" xmlns:w15="http://schemas.microsoft.com/office/word/2012/wordml" xmlns:w16cex="http://schemas.microsoft.com/office/word/2018/wordml/cex" xmlns:w16cid="http://schemas.microsoft.com/office/word/2016/wordml/cid" xmlns:w16="http://schemas.microsoft.com/office/word/2018/wordml" xmlns:w16sdtdh="http://schemas.microsoft.com/office/word/2020/wordml/sdtdatahash" xmlns:w16se="http://schemas.microsoft.com/office/word/2015/wordml/symex" xmlns:wpg="http://schemas.microsoft.com/office/word/2010/wordprocessingGroup" xmlns:wpi="http://schemas.microsoft.com/office/word/2010/wordprocessingInk" xmlns:wne="http://schemas.microsoft.com/office/word/2006/wordml" xmlns:wps="http://schemas.microsoft.com/office/word/2010/wordprocessingShape" mc:Ignorable="w14 w15 w16se w16cid w16 w16cex w16sdtdh wp14">
+  <w:endnote w:type="separator" w:id="-1">
+    <w:p>
+      <w:pPr>
+        <w:spacing w:after="0" w:line="240" w:lineRule="auto"/>
+      </w:pPr>
+      <w:r>
+        <w:separator/>
+      </w:r>
+    </w:p>
+  </w:endnote>
+  <w:endnote w:type="continuationSeparator" w:id="0">
+    <w:p>
+      <w:pPr>
+        <w:spacing w:after="0" w:line="240" w:lineRule="auto"/>
+      </w:pPr>
+      <w:r>
+        <w:continuationSeparator/>
+      </w:r>
+    </w:p>
+  </w:endnote>
+</w:endnotes>
+</file>
+
+<file path=word/footer1.xml><?xml version="1.0" encoding="utf-8"?>
+<w:ftr xmlns:wpc="http://schemas.microsoft.com/office/word/2010/wordprocessingCanvas" xmlns:cx="http://schemas.microsoft.com/office/drawing/2014/chartex" xmlns:cx1="http://schemas.microsoft.com/office/drawing/2015/9/8/chartex" xmlns:cx2="http://schemas.microsoft.com/office/drawing/2015/10/21/chartex" xmlns:cx3="http://schemas.microsoft.com/office/drawing/2016/5/9/chartex" xmlns:cx4="http://schemas.microsoft.com/office/drawing/2016/5/10/chartex" xmlns:cx5="http://schemas.microsoft.com/office/drawing/2016/5/11/chartex" xmlns:cx6="http://schemas.microsoft.com/office/drawing/2016/5/12/chartex" xmlns:cx7="http://schemas.microsoft.com/office/drawing/2016/5/13/chartex" xmlns:cx8="http://schemas.microsoft.com/office/drawing/2016/5/14/chartex" xmlns:mc="http://schemas.openxmlformats.org/markup-compatibility/2006" xmlns:aink="http://schemas.microsoft.com/office/drawing/2016/ink" xmlns:am3d="http://schemas.microsoft.com/office/drawing/2017/model3d" xmlns:o="urn:schemas-microsoft-com:office:office" xmlns:r="http://schemas.openxmlformats.org/officeDocument/2006/relationships" xmlns:m="http://schemas.openxmlformats.org/officeDocument/2006/math" xmlns:v="urn:schemas-microsoft-com:vml" xmlns:wp14="http://schemas.microsoft.com/office/word/2010/wordprocessingDrawing" xmlns:wp="http://schemas.openxmlformats.org/drawingml/2006/wordprocessingDrawing" xmlns:w10="urn:schemas-microsoft-com:office:word" xmlns:w="http://schemas.openxmlformats.org/wordprocessingml/2006/main" xmlns:w14="http://schemas.microsoft.com/office/word/2010/wordml" xmlns:w15="http://schemas.microsoft.com/office/word/2012/wordml" xmlns:w16cex="http://schemas.microsoft.com/office/word/2018/wordml/cex" xmlns:w16cid="http://schemas.microsoft.com/office/word/2016/wordml/cid" xmlns:w16="http://schemas.microsoft.com/office/word/2018/wordml" xmlns:w16sdtdh="http://schemas.microsoft.com/office/word/2020/wordml/sdtdatahash" xmlns:w16se="http://schemas.microsoft.com/office/word/2015/wordml/symex" xmlns:wpg="http://schemas.microsoft.com/office/word/2010/wordprocessingGroup" xmlns:wpi="http://schemas.microsoft.com/office/word/2010/wordprocessingInk" xmlns:wne="http://schemas.microsoft.com/office/word/2006/wordml" xmlns:wps="http://schemas.microsoft.com/office/word/2010/wordprocessingShape" mc:Ignorable="w14 w15 w16se w16cid w16 w16cex w16sdtdh wp14">
+  <w:p>
+    <w:pPr>
+      <w:pStyle w:val="Footer"/>
+    </w:pPr>
+  </w:p>
+</w:ftr>
+</file>
+
+<file path=word/footer2.xml><?xml version="1.0" encoding="utf-8"?>
+<w:ftr xmlns:wpc="http://schemas.microsoft.com/office/word/2010/wordprocessingCanvas" xmlns:cx="http://schemas.microsoft.com/office/drawing/2014/chartex" xmlns:cx1="http://schemas.microsoft.com/office/drawing/2015/9/8/chartex" xmlns:cx2="http://schemas.microsoft.com/office/drawing/2015/10/21/chartex" xmlns:cx3="http://schemas.microsoft.com/office/drawing/2016/5/9/chartex" xmlns:cx4="http://schemas.microsoft.com/office/drawing/2016/5/10/chartex" xmlns:cx5="http://schemas.microsoft.com/office/drawing/2016/5/11/chartex" xmlns:cx6="http://schemas.microsoft.com/office/drawing/2016/5/12/chartex" xmlns:cx7="http://schemas.microsoft.com/office/drawing/2016/5/13/chartex" xmlns:cx8="http://schemas.microsoft.com/office/drawing/2016/5/14/chartex" xmlns:mc="http://schemas.openxmlformats.org/markup-compatibility/2006" xmlns:aink="http://schemas.microsoft.com/office/drawing/2016/ink" xmlns:am3d="http://schemas.microsoft.com/office/drawing/2017/model3d" xmlns:o="urn:schemas-microsoft-com:office:office" xmlns:r="http://schemas.openxmlformats.org/officeDocument/2006/relationships" xmlns:m="http://schemas.openxmlformats.org/officeDocument/2006/math" xmlns:v="urn:schemas-microsoft-com:vml" xmlns:wp14="http://schemas.microsoft.com/office/word/2010/wordprocessingDrawing" xmlns:wp="http://schemas.openxmlformats.org/drawingml/2006/wordprocessingDrawing" xmlns:w10="urn:schemas-microsoft-com:office:word" xmlns:w="http://schemas.openxmlformats.org/wordprocessingml/2006/main" xmlns:w14="http://schemas.microsoft.com/office/word/2010/wordml" xmlns:w15="http://schemas.microsoft.com/office/word/2012/wordml" xmlns:w16cex="http://schemas.microsoft.com/office/word/2018/wordml/cex" xmlns:w16cid="http://schemas.microsoft.com/office/word/2016/wordml/cid" xmlns:w16="http://schemas.microsoft.com/office/word/2018/wordml" xmlns:w16sdtdh="http://schemas.microsoft.com/office/word/2020/wordml/sdtdatahash" xmlns:w16se="http://schemas.microsoft.com/office/word/2015/wordml/symex" xmlns:wpg="http://schemas.microsoft.com/office/word/2010/wordprocessingGroup" xmlns:wpi="http://schemas.microsoft.com/office/word/2010/wordprocessingInk" xmlns:wne="http://schemas.microsoft.com/office/word/2006/wordml" xmlns:wps="http://schemas.microsoft.com/office/word/2010/wordprocessingShape" mc:Ignorable="w14 w15 w16se w16cid w16 w16cex w16sdtdh wp14">
+  <w:p>
+    <w:pPr>
+      <w:pStyle w:val="Footer"/>
+    </w:pPr>
+  </w:p>
+</w:ftr>
+</file>
+
+<file path=word/footer3.xml><?xml version="1.0" encoding="utf-8"?>
+<w:ftr xmlns:wpc="http://schemas.microsoft.com/office/word/2010/wordprocessingCanvas" xmlns:cx="http://schemas.microsoft.com/office/drawing/2014/chartex" xmlns:cx1="http://schemas.microsoft.com/office/drawing/2015/9/8/chartex" xmlns:cx2="http://schemas.microsoft.com/office/drawing/2015/10/21/chartex" xmlns:cx3="http://schemas.microsoft.com/office/drawing/2016/5/9/chartex" xmlns:cx4="http://schemas.microsoft.com/office/drawing/2016/5/10/chartex" xmlns:cx5="http://schemas.microsoft.com/office/drawing/2016/5/11/chartex" xmlns:cx6="http://schemas.microsoft.com/office/drawing/2016/5/12/chartex" xmlns:cx7="http://schemas.microsoft.com/office/drawing/2016/5/13/chartex" xmlns:cx8="http://schemas.microsoft.com/office/drawing/2016/5/14/chartex" xmlns:mc="http://schemas.openxmlformats.org/markup-compatibility/2006" xmlns:aink="http://schemas.microsoft.com/office/drawing/2016/ink" xmlns:am3d="http://schemas.microsoft.com/office/drawing/2017/model3d" xmlns:o="urn:schemas-microsoft-com:office:office" xmlns:r="http://schemas.openxmlformats.org/officeDocument/2006/relationships" xmlns:m="http://schemas.openxmlformats.org/officeDocument/2006/math" xmlns:v="urn:schemas-microsoft-com:vml" xmlns:wp14="http://schemas.microsoft.com/office/word/2010/wordprocessingDrawing" xmlns:wp="http://schemas.openxmlformats.org/drawingml/2006/wordprocessingDrawing" xmlns:w10="urn:schemas-microsoft-com:office:word" xmlns:w="http://schemas.openxmlformats.org/wordprocessingml/2006/main" xmlns:w14="http://schemas.microsoft.com/office/word/2010/wordml" xmlns:w15="http://schemas.microsoft.com/office/word/2012/wordml" xmlns:w16cex="http://schemas.microsoft.com/office/word/2018/wordml/cex" xmlns:w16cid="http://schemas.microsoft.com/office/word/2016/wordml/cid" xmlns:w16="http://schemas.microsoft.com/office/word/2018/wordml" xmlns:w16sdtdh="http://schemas.microsoft.com/office/word/2020/wordml/sdtdatahash" xmlns:w16se="http://schemas.microsoft.com/office/word/2015/wordml/symex" xmlns:wpg="http://schemas.microsoft.com/office/word/2010/wordprocessingGroup" xmlns:wpi="http://schemas.microsoft.com/office/word/2010/wordprocessingInk" xmlns:wne="http://schemas.microsoft.com/office/word/2006/wordml" xmlns:wps="http://schemas.microsoft.com/office/word/2010/wordprocessingShape" mc:Ignorable="w14 w15 w16se w16cid w16 w16cex w16sdtdh wp14">
+  <w:p>
+    <w:pPr>
+      <w:pStyle w:val="Footer"/>
+    </w:pPr>
+  </w:p>
+</w:ftr>
+</file>
+
+<file path=word/footnotes.xml><?xml version="1.0" encoding="utf-8"?>
+<w:footnotes xmlns:wpc="http://schemas.microsoft.com/office/word/2010/wordprocessingCanvas" xmlns:cx="http://schemas.microsoft.com/office/drawing/2014/chartex" xmlns:cx1="http://schemas.microsoft.com/office/drawing/2015/9/8/chartex" xmlns:cx2="http://schemas.microsoft.com/office/drawing/2015/10/21/chartex" xmlns:cx3="http://schemas.microsoft.com/office/drawing/2016/5/9/chartex" xmlns:cx4="http://schemas.microsoft.com/office/drawing/2016/5/10/chartex" xmlns:cx5="http://schemas.microsoft.com/office/drawing/2016/5/11/chartex" xmlns:cx6="http://schemas.microsoft.com/office/drawing/2016/5/12/chartex" xmlns:cx7="http://schemas.microsoft.com/office/drawing/2016/5/13/chartex" xmlns:cx8="http://schemas.microsoft.com/office/drawing/2016/5/14/chartex" xmlns:mc="http://schemas.openxmlformats.org/markup-compatibility/2006" xmlns:aink="http://schemas.microsoft.com/office/drawing/2016/ink" xmlns:am3d="http://schemas.microsoft.com/office/drawing/2017/model3d" xmlns:o="urn:schemas-microsoft-com:office:office" xmlns:r="http://schemas.openxmlformats.org/officeDocument/2006/relationships" xmlns:m="http://schemas.openxmlformats.org/officeDocument/2006/math" xmlns:v="urn:schemas-microsoft-com:vml" xmlns:wp14="http://schemas.microsoft.com/office/word/2010/wordprocessingDrawing" xmlns:wp="http://schemas.openxmlformats.org/drawingml/2006/wordprocessingDrawing" xmlns:w10="urn:schemas-microsoft-com:office:word" xmlns:w="http://schemas.openxmlformats.org/wordprocessingml/2006/main" xmlns:w14="http://schemas.microsoft.com/office/word/2010/wordml" xmlns:w15="http://schemas.microsoft.com/office/word/2012/wordml" xmlns:w16cex="http://schemas.microsoft.com/office/word/2018/wordml/cex" xmlns:w16cid="http://schemas.microsoft.com/office/word/2016/wordml/cid" xmlns:w16="http://schemas.microsoft.com/office/word/2018/wordml" xmlns:w16sdtdh="http://schemas.microsoft.com/office/word/2020/wordml/sdtdatahash" xmlns:w16se="http://schemas.microsoft.com/office/word/2015/wordml/symex" xmlns:wpg="http://schemas.microsoft.com/office/word/2010/wordprocessingGroup" xmlns:wpi="http://schemas.microsoft.com/office/word/2010/wordprocessingInk" xmlns:wne="http://schemas.microsoft.com/office/word/2006/wordml" xmlns:wps="http://schemas.microsoft.com/office/word/2010/wordprocessingShape" mc:Ignorable="w14 w15 w16se w16cid w16 w16cex w16sdtdh wp14">
+  <w:footnote w:type="separator" w:id="-1">
+    <w:p>
+      <w:pPr>
+        <w:spacing w:after="0" w:line="240" w:lineRule="auto"/>
+      </w:pPr>
+      <w:r>
+        <w:separator/>
+      </w:r>
+    </w:p>
+  </w:footnote>
+  <w:footnote w:type="continuationSeparator" w:id="0">
+    <w:p>
+      <w:pPr>
+        <w:spacing w:after="0" w:line="240" w:lineRule="auto"/>
+      </w:pPr>
+      <w:r>
+        <w:continuationSeparator/>
+      </w:r>
+    </w:p>
+  </w:footnote>
+</w:footnotes>
+</file>
+
+<file path=word/header1.xml><?xml version="1.0" encoding="utf-8"?>
+<w:hdr xmlns:wpc="http://schemas.microsoft.com/office/word/2010/wordprocessingCanvas" xmlns:cx="http://schemas.microsoft.com/office/drawing/2014/chartex" xmlns:cx1="http://schemas.microsoft.com/office/drawing/2015/9/8/chartex" xmlns:cx2="http://schemas.microsoft.com/office/drawing/2015/10/21/chartex" xmlns:cx3="http://schemas.microsoft.com/office/drawing/2016/5/9/chartex" xmlns:cx4="http://schemas.microsoft.com/office/drawing/2016/5/10/chartex" xmlns:cx5="http://schemas.microsoft.com/office/drawing/2016/5/11/chartex" xmlns:cx6="http://schemas.microsoft.com/office/drawing/2016/5/12/chartex" xmlns:cx7="http://schemas.microsoft.com/office/drawing/2016/5/13/chartex" xmlns:cx8="http://schemas.microsoft.com/office/drawing/2016/5/14/chartex" xmlns:mc="http://schemas.openxmlformats.org/markup-compatibility/2006" xmlns:aink="http://schemas.microsoft.com/office/drawing/2016/ink" xmlns:am3d="http://schemas.microsoft.com/office/drawing/2017/model3d" xmlns:o="urn:schemas-microsoft-com:office:office" xmlns:r="http://schemas.openxmlformats.org/officeDocument/2006/relationships" xmlns:m="http://schemas.openxmlformats.org/officeDocument/2006/math" xmlns:v="urn:schemas-microsoft-com:vml" xmlns:wp14="http://schemas.microsoft.com/office/word/2010/wordprocessingDrawing" xmlns:wp="http://schemas.openxmlformats.org/drawingml/2006/wordprocessingDrawing" xmlns:w10="urn:schemas-microsoft-com:office:word" xmlns:w="http://schemas.openxmlformats.org/wordprocessingml/2006/main" xmlns:w14="http://schemas.microsoft.com/office/word/2010/wordml" xmlns:w15="http://schemas.microsoft.com/office/word/2012/wordml" xmlns:w16cex="http://schemas.microsoft.com/office/word/2018/wordml/cex" xmlns:w16cid="http://schemas.microsoft.com/office/word/2016/wordml/cid" xmlns:w16="http://schemas.microsoft.com/office/word/2018/wordml" xmlns:w16sdtdh="http://schemas.microsoft.com/office/word/2020/wordml/sdtdatahash" xmlns:w16se="http://schemas.microsoft.com/office/word/2015/wordml/symex" xmlns:wpg="http://schemas.microsoft.com/office/word/2010/wordprocessingGroup" xmlns:wpi="http://schemas.microsoft.com/office/word/2010/wordprocessingInk" xmlns:wne="http://schemas.microsoft.com/office/word/2006/wordml" xmlns:wps="http://schemas.microsoft.com/office/word/2010/wordprocessingShape" mc:Ignorable="w14 w15 w16se w16cid w16 w16cex w16sdtdh wp14">
+  <w:p>
+    <w:pPr>
+      <w:pStyle w:val="Header"/>
+    </w:pPr>
+  </w:p>
+</w:hdr>
+</file>
+
+<file path=word/header2.xml><?xml version="1.0" encoding="utf-8"?>
+<w:hdr xmlns:wpc="http://schemas.microsoft.com/office/word/2010/wordprocessingCanvas" xmlns:cx="http://schemas.microsoft.com/office/drawing/2014/chartex" xmlns:cx1="http://schemas.microsoft.com/office/drawing/2015/9/8/chartex" xmlns:cx2="http://schemas.microsoft.com/office/drawing/2015/10/21/chartex" xmlns:cx3="http://schemas.microsoft.com/office/drawing/2016/5/9/chartex" xmlns:cx4="http://schemas.microsoft.com/office/drawing/2016/5/10/chartex" xmlns:cx5="http://schemas.microsoft.com/office/drawing/2016/5/11/chartex" xmlns:cx6="http://schemas.microsoft.com/office/drawing/2016/5/12/chartex" xmlns:cx7="http://schemas.microsoft.com/office/drawing/2016/5/13/chartex" xmlns:cx8="http://schemas.microsoft.com/office/drawing/2016/5/14/chartex" xmlns:mc="http://schemas.openxmlformats.org/markup-compatibility/2006" xmlns:aink="http://schemas.microsoft.com/office/drawing/2016/ink" xmlns:am3d="http://schemas.microsoft.com/office/drawing/2017/model3d" xmlns:o="urn:schemas-microsoft-com:office:office" xmlns:r="http://schemas.openxmlformats.org/officeDocument/2006/relationships" xmlns:m="http://schemas.openxmlformats.org/officeDocument/2006/math" xmlns:v="urn:schemas-microsoft-com:vml" xmlns:wp14="http://schemas.microsoft.com/office/word/2010/wordprocessingDrawing" xmlns:wp="http://schemas.openxmlformats.org/drawingml/2006/wordprocessingDrawing" xmlns:w10="urn:schemas-microsoft-com:office:word" xmlns:w="http://schemas.openxmlformats.org/wordprocessingml/2006/main" xmlns:w14="http://schemas.microsoft.com/office/word/2010/wordml" xmlns:w15="http://schemas.microsoft.com/office/word/2012/wordml" xmlns:w16cex="http://schemas.microsoft.com/office/word/2018/wordml/cex" xmlns:w16cid="http://schemas.microsoft.com/office/word/2016/wordml/cid" xmlns:w16="http://schemas.microsoft.com/office/word/2018/wordml" xmlns:w16sdtdh="http://schemas.microsoft.com/office/word/2020/wordml/sdtdatahash" xmlns:w16se="http://schemas.microsoft.com/office/word/2015/wordml/symex" xmlns:wpg="http://schemas.microsoft.com/office/word/2010/wordprocessingGroup" xmlns:wpi="http://schemas.microsoft.com/office/word/2010/wordprocessingInk" xmlns:wne="http://schemas.microsoft.com/office/word/2006/wordml" xmlns:wps="http://schemas.microsoft.com/office/word/2010/wordprocessingShape" mc:Ignorable="w14 w15 w16se w16cid w16 w16cex w16sdtdh wp14">
+  <w:p>
+    <w:pPr>
+      <w:pStyle w:val="Header"/>
+    </w:pPr>
+  </w:p>
+</w:hdr>
+</file>
+
+<file path=word/header3.xml><?xml version="1.0" encoding="utf-8"?>
+<w:hdr xmlns:wpc="http://schemas.microsoft.com/office/word/2010/wordprocessingCanvas" xmlns:cx="http://schemas.microsoft.com/office/drawing/2014/chartex" xmlns:cx1="http://schemas.microsoft.com/office/drawing/2015/9/8/chartex" xmlns:cx2="http://schemas.microsoft.com/office/drawing/2015/10/21/chartex" xmlns:cx3="http://schemas.microsoft.com/office/drawing/2016/5/9/chartex" xmlns:cx4="http://schemas.microsoft.com/office/drawing/2016/5/10/chartex" xmlns:cx5="http://schemas.microsoft.com/office/drawing/2016/5/11/chartex" xmlns:cx6="http://schemas.microsoft.com/office/drawing/2016/5/12/chartex" xmlns:cx7="http://schemas.microsoft.com/office/drawing/2016/5/13/chartex" xmlns:cx8="http://schemas.microsoft.com/office/drawing/2016/5/14/chartex" xmlns:mc="http://schemas.openxmlformats.org/markup-compatibility/2006" xmlns:aink="http://schemas.microsoft.com/office/drawing/2016/ink" xmlns:am3d="http://schemas.microsoft.com/office/drawing/2017/model3d" xmlns:o="urn:schemas-microsoft-com:office:office" xmlns:r="http://schemas.openxmlformats.org/officeDocument/2006/relationships" xmlns:m="http://schemas.openxmlformats.org/officeDocument/2006/math" xmlns:v="urn:schemas-microsoft-com:vml" xmlns:wp14="http://schemas.microsoft.com/office/word/2010/wordprocessingDrawing" xmlns:wp="http://schemas.openxmlformats.org/drawingml/2006/wordprocessingDrawing" xmlns:w10="urn:schemas-microsoft-com:office:word" xmlns:w="http://schemas.openxmlformats.org/wordprocessingml/2006/main" xmlns:w14="http://schemas.microsoft.com/office/word/2010/wordml" xmlns:w15="http://schemas.microsoft.com/office/word/2012/wordml" xmlns:w16cex="http://schemas.microsoft.com/office/word/2018/wordml/cex" xmlns:w16cid="http://schemas.microsoft.com/office/word/2016/wordml/cid" xmlns:w16="http://schemas.microsoft.com/office/word/2018/wordml" xmlns:w16sdtdh="http://schemas.microsoft.com/office/word/2020/wordml/sdtdatahash" xmlns:w16se="http://schemas.microsoft.com/office/word/2015/wordml/symex" xmlns:wpg="http://schemas.microsoft.com/office/word/2010/wordprocessingGroup" xmlns:wpi="http://schemas.microsoft.com/office/word/2010/wordprocessingInk" xmlns:wne="http://schemas.microsoft.com/office/word/2006/wordml" xmlns:wps="http://schemas.microsoft.com/office/word/2010/wordprocessingShape" mc:Ignorable="w14 w15 w16se w16cid w16 w16cex w16sdtdh wp14">
+  <w:p>
+    <w:pPr>
+      <w:pStyle w:val="Header"/>
+    </w:pPr>
+  </w:p>
+</w:hdr>
 </file>
 
 <file path=word/styles.xml><?xml version="1.0" encoding="utf-8"?>
@@ -761,6 +891,50 @@
     <w:semiHidden/>
     <w:unhideWhenUsed/>
   </w:style>
+  <w:style w:type="paragraph" w:styleId="Header">
+    <w:name w:val="header"/>
+    <w:basedOn w:val="Normal"/>
+    <w:link w:val="HeaderChar"/>
+    <w:uiPriority w:val="99"/>
+    <w:unhideWhenUsed/>
+    <w:rsid w:val="00F1179B"/>
+    <w:pPr>
+      <w:tabs>
+        <w:tab w:val="center" w:pos="4680"/>
+        <w:tab w:val="right" w:pos="9360"/>
+      </w:tabs>
+      <w:spacing w:after="0" w:line="240" w:lineRule="auto"/>
+    </w:pPr>
+  </w:style>
+  <w:style w:type="character" w:customStyle="1" w:styleId="HeaderChar">
+    <w:name w:val="Header Char"/>
+    <w:basedOn w:val="DefaultParagraphFont"/>
+    <w:link w:val="Header"/>
+    <w:uiPriority w:val="99"/>
+    <w:rsid w:val="00F1179B"/>
+  </w:style>
+  <w:style w:type="paragraph" w:styleId="Footer">
+    <w:name w:val="footer"/>
+    <w:basedOn w:val="Normal"/>
+    <w:link w:val="FooterChar"/>
+    <w:uiPriority w:val="99"/>
+    <w:unhideWhenUsed/>
+    <w:rsid w:val="00F1179B"/>
+    <w:pPr>
+      <w:tabs>
+        <w:tab w:val="center" w:pos="4680"/>
+        <w:tab w:val="right" w:pos="9360"/>
+      </w:tabs>
+      <w:spacing w:after="0" w:line="240" w:lineRule="auto"/>
+    </w:pPr>
+  </w:style>
+  <w:style w:type="character" w:customStyle="1" w:styleId="FooterChar">
+    <w:name w:val="Footer Char"/>
+    <w:basedOn w:val="DefaultParagraphFont"/>
+    <w:link w:val="Footer"/>
+    <w:uiPriority w:val="99"/>
+    <w:rsid w:val="00F1179B"/>
+  </w:style>
 </w:styles>
 </file>
 

</xml_diff>